<commit_message>
Añadiendo version 7 pdf memoria
</commit_message>
<xml_diff>
--- a/Entregable/Memoria_AprendeJugando_Final_Xavier_Martinez_Garrido.docx
+++ b/Entregable/Memoria_AprendeJugando_Final_Xavier_Martinez_Garrido.docx
@@ -40,13 +40,7 @@
         <w:rPr>
           <w:rFonts w:ascii="Arial" w:hAnsi="Arial" w:cs="Arial"/>
         </w:rPr>
-        <w:t xml:space="preserve">AprendeJugando es una plataforma educativa digital diseñada para niños y niñas de entre 3 y 6 años, con el objetivo de fomentar su desarrollo cognitivo, emocional y psicomotor a través del </w:t>
-      </w:r>
-      <w:r>
-        <w:rPr>
-          <w:rFonts w:ascii="Arial" w:hAnsi="Arial" w:cs="Arial"/>
-        </w:rPr>
-        <w:t>juego. El proyecto ofrece una serie de juegos interactivos que abordan áreas fundamentales del aprendizaje en la etapa preescolar, como letras, números, colores, formas, memoria y operaciones básicas. La plataforma está estructurada en niveles progresivos que se adaptan a las habilidades y conocimientos de los niños, permitiendo un aprendizaje autónomo y personalizado.</w:t>
+        <w:t>AprendeJugando es una plataforma educativa digital diseñada para niños y niñas de entre 3 y 6 años, con el objetivo de fomentar su desarrollo cognitivo, emocional y psicomotor a través del juego. El proyecto ofrece una serie de juegos interactivos que abordan áreas fundamentales del aprendizaje en la etapa preescolar, como letras, números, colores, formas, memoria y operaciones básicas. La plataforma está estructurada en niveles progresivos que se adaptan a las habilidades y conocimientos de los niños, permitiendo un aprendizaje autónomo y personalizado.</w:t>
       </w:r>
     </w:p>
     <w:p>
@@ -94,8 +88,234 @@
           <w:rFonts w:ascii="Arial" w:hAnsi="Arial" w:cs="Arial"/>
         </w:rPr>
         <w:br/>
-        <w:t>- Aprendizaje Temprano: Introducir conceptos básicos de matemáticas, lenguaje y ciencias de manera divertida y accesible.</w:t>
+        <w:t xml:space="preserve">- Aprendizaje Temprano: Introducir conceptos básicos de matemáticas, lenguaje y </w:t>
       </w:r>
+      <w:proofErr w:type="spellStart"/>
+      <w:r>
+        <w:rPr>
+          <w:rFonts w:ascii="Arial" w:hAnsi="Arial" w:cs="Arial"/>
+        </w:rPr>
+        <w:t>ciencias</w:t>
+      </w:r>
+      <w:proofErr w:type="spellEnd"/>
+      <w:r>
+        <w:rPr>
+          <w:rFonts w:ascii="Arial" w:hAnsi="Arial" w:cs="Arial"/>
+        </w:rPr>
+        <w:t xml:space="preserve"> de </w:t>
+      </w:r>
+      <w:proofErr w:type="spellStart"/>
+      <w:r>
+        <w:rPr>
+          <w:rFonts w:ascii="Arial" w:hAnsi="Arial" w:cs="Arial"/>
+        </w:rPr>
+        <w:t>manera</w:t>
+      </w:r>
+      <w:proofErr w:type="spellEnd"/>
+      <w:r>
+        <w:rPr>
+          <w:rFonts w:ascii="Arial" w:hAnsi="Arial" w:cs="Arial"/>
+        </w:rPr>
+        <w:t xml:space="preserve"> </w:t>
+      </w:r>
+      <w:proofErr w:type="spellStart"/>
+      <w:r>
+        <w:rPr>
+          <w:rFonts w:ascii="Arial" w:hAnsi="Arial" w:cs="Arial"/>
+        </w:rPr>
+        <w:t>divertida</w:t>
+      </w:r>
+      <w:proofErr w:type="spellEnd"/>
+      <w:r>
+        <w:rPr>
+          <w:rFonts w:ascii="Arial" w:hAnsi="Arial" w:cs="Arial"/>
+        </w:rPr>
+        <w:t xml:space="preserve"> y </w:t>
+      </w:r>
+      <w:proofErr w:type="spellStart"/>
+      <w:r>
+        <w:rPr>
+          <w:rFonts w:ascii="Arial" w:hAnsi="Arial" w:cs="Arial"/>
+        </w:rPr>
+        <w:t>accesible</w:t>
+      </w:r>
+      <w:proofErr w:type="spellEnd"/>
+      <w:r>
+        <w:rPr>
+          <w:rFonts w:ascii="Arial" w:hAnsi="Arial" w:cs="Arial"/>
+        </w:rPr>
+        <w:t>.</w:t>
+      </w:r>
+    </w:p>
+    <w:p>
+      <w:pPr>
+        <w:rPr>
+          <w:rFonts w:ascii="Arial" w:hAnsi="Arial" w:cs="Arial"/>
+          <w:b/>
+          <w:bCs/>
+          <w:color w:val="1F497D" w:themeColor="text2"/>
+          <w:u w:val="single"/>
+          <w:lang w:val="es-ES"/>
+        </w:rPr>
+      </w:pPr>
+      <w:r>
+        <w:rPr>
+          <w:rFonts w:ascii="Arial" w:hAnsi="Arial" w:cs="Arial"/>
+          <w:b/>
+          <w:bCs/>
+          <w:color w:val="1F497D" w:themeColor="text2"/>
+          <w:u w:val="single"/>
+          <w:lang w:val="es-ES"/>
+        </w:rPr>
+        <w:t>Palabras clave elegidas</w:t>
+      </w:r>
+    </w:p>
+    <w:p>
+      <w:pPr>
+        <w:numPr>
+          <w:ilvl w:val="0"/>
+          <w:numId w:val="10"/>
+        </w:numPr>
+        <w:rPr>
+          <w:rFonts w:ascii="Arial" w:hAnsi="Arial" w:cs="Arial"/>
+          <w:lang w:val="es-ES"/>
+        </w:rPr>
+      </w:pPr>
+      <w:r>
+        <w:rPr>
+          <w:rFonts w:ascii="Arial" w:hAnsi="Arial" w:cs="Arial"/>
+          <w:lang w:val="es-ES"/>
+        </w:rPr>
+        <w:t>Juegos educativos</w:t>
+      </w:r>
+    </w:p>
+    <w:p>
+      <w:pPr>
+        <w:numPr>
+          <w:ilvl w:val="0"/>
+          <w:numId w:val="10"/>
+        </w:numPr>
+        <w:rPr>
+          <w:rFonts w:ascii="Arial" w:hAnsi="Arial" w:cs="Arial"/>
+          <w:lang w:val="es-ES"/>
+        </w:rPr>
+      </w:pPr>
+      <w:r>
+        <w:rPr>
+          <w:rFonts w:ascii="Arial" w:hAnsi="Arial" w:cs="Arial"/>
+          <w:lang w:val="es-ES"/>
+        </w:rPr>
+        <w:t>Aprendizaje infantil</w:t>
+      </w:r>
+    </w:p>
+    <w:p>
+      <w:pPr>
+        <w:numPr>
+          <w:ilvl w:val="0"/>
+          <w:numId w:val="10"/>
+        </w:numPr>
+        <w:rPr>
+          <w:rFonts w:ascii="Arial" w:hAnsi="Arial" w:cs="Arial"/>
+          <w:lang w:val="es-ES"/>
+        </w:rPr>
+      </w:pPr>
+      <w:r>
+        <w:rPr>
+          <w:rFonts w:ascii="Arial" w:hAnsi="Arial" w:cs="Arial"/>
+          <w:lang w:val="es-ES"/>
+        </w:rPr>
+        <w:t>Actividades interactivas</w:t>
+      </w:r>
+    </w:p>
+    <w:p>
+      <w:pPr>
+        <w:numPr>
+          <w:ilvl w:val="0"/>
+          <w:numId w:val="10"/>
+        </w:numPr>
+        <w:rPr>
+          <w:rFonts w:ascii="Arial" w:hAnsi="Arial" w:cs="Arial"/>
+          <w:lang w:val="es-ES"/>
+        </w:rPr>
+      </w:pPr>
+      <w:r>
+        <w:rPr>
+          <w:rFonts w:ascii="Arial" w:hAnsi="Arial" w:cs="Arial"/>
+          <w:lang w:val="es-ES"/>
+        </w:rPr>
+        <w:t>Educación preescolar</w:t>
+      </w:r>
+    </w:p>
+    <w:p>
+      <w:pPr>
+        <w:numPr>
+          <w:ilvl w:val="0"/>
+          <w:numId w:val="10"/>
+        </w:numPr>
+        <w:rPr>
+          <w:rFonts w:ascii="Arial" w:hAnsi="Arial" w:cs="Arial"/>
+          <w:lang w:val="es-ES"/>
+        </w:rPr>
+      </w:pPr>
+      <w:r>
+        <w:rPr>
+          <w:rFonts w:ascii="Arial" w:hAnsi="Arial" w:cs="Arial"/>
+          <w:lang w:val="es-ES"/>
+        </w:rPr>
+        <w:t>Juegos online para niños</w:t>
+      </w:r>
+    </w:p>
+    <w:p>
+      <w:pPr>
+        <w:numPr>
+          <w:ilvl w:val="0"/>
+          <w:numId w:val="10"/>
+        </w:numPr>
+        <w:rPr>
+          <w:rFonts w:ascii="Arial" w:hAnsi="Arial" w:cs="Arial"/>
+          <w:lang w:val="es-ES"/>
+        </w:rPr>
+      </w:pPr>
+      <w:r>
+        <w:rPr>
+          <w:rFonts w:ascii="Arial" w:hAnsi="Arial" w:cs="Arial"/>
+          <w:lang w:val="es-ES"/>
+        </w:rPr>
+        <w:t>Aprender jugando</w:t>
+      </w:r>
+    </w:p>
+    <w:p>
+      <w:pPr>
+        <w:numPr>
+          <w:ilvl w:val="0"/>
+          <w:numId w:val="10"/>
+        </w:numPr>
+        <w:rPr>
+          <w:rFonts w:ascii="Arial" w:hAnsi="Arial" w:cs="Arial"/>
+          <w:lang w:val="es-ES"/>
+        </w:rPr>
+      </w:pPr>
+      <w:r>
+        <w:rPr>
+          <w:rFonts w:ascii="Arial" w:hAnsi="Arial" w:cs="Arial"/>
+          <w:lang w:val="es-ES"/>
+        </w:rPr>
+        <w:t>Plataforma educativa</w:t>
+      </w:r>
+    </w:p>
+    <w:p>
+      <w:pPr>
+        <w:rPr>
+          <w:rFonts w:ascii="Arial" w:hAnsi="Arial" w:cs="Arial"/>
+        </w:rPr>
+      </w:pPr>
+    </w:p>
+    <w:p>
+      <w:pPr>
+        <w:rPr>
+          <w:rFonts w:ascii="Arial" w:hAnsi="Arial" w:cs="Arial"/>
+        </w:rPr>
+      </w:pPr>
     </w:p>
     <w:p>
       <w:pPr>
@@ -108,6 +328,7 @@
         <w:rPr>
           <w:rFonts w:ascii="Arial" w:hAnsi="Arial" w:cs="Arial"/>
         </w:rPr>
+        <w:lastRenderedPageBreak/>
         <w:t>3. Estructura de la Plataforma</w:t>
       </w:r>
     </w:p>
@@ -182,20 +403,7 @@
           <w:rFonts w:ascii="Arial" w:hAnsi="Arial" w:cs="Arial"/>
         </w:rPr>
         <w:br/>
-        <w:t>Cada módulo está diseñado con una interfaz amigable y atractiva, utilizando colores vi</w:t>
-      </w:r>
-      <w:r>
-        <w:rPr>
-          <w:rFonts w:ascii="Arial" w:hAnsi="Arial" w:cs="Arial"/>
-        </w:rPr>
-        <w:t xml:space="preserve">vos, </w:t>
-      </w:r>
-      <w:r>
-        <w:rPr>
-          <w:rFonts w:ascii="Arial" w:hAnsi="Arial" w:cs="Arial"/>
-        </w:rPr>
-        <w:lastRenderedPageBreak/>
-        <w:t>íconos reconocibles y sonidos que facilitan la navegación y comprensión por parte de los niños.</w:t>
+        <w:t>Cada módulo está diseñado con una interfaz amigable y atractiva, utilizando colores vivos, íconos reconocibles y sonidos que facilitan la navegación y comprensión por parte de los niños.</w:t>
       </w:r>
     </w:p>
     <w:p>
@@ -249,8 +457,71 @@
         <w:rPr>
           <w:rFonts w:ascii="Arial" w:hAnsi="Arial" w:cs="Arial"/>
         </w:rPr>
-        <w:t>La plataforma está diseñada para ser escalable, permitiendo la incorporación de nuevos juegos, módulos temáticos y actualizaciones de contenido de manera sencilla. El código fuente está organizado y documentado, facilitando su mantenimiento y expansión. Además, se implementa un sistema de seguimiento del progreso de los niños, que permite personalizar las actividades y adaptarlas a sus necesidades y avances.</w:t>
+        <w:t xml:space="preserve">La plataforma está diseñada para ser escalable, permitiendo la incorporación de nuevos juegos, módulos temáticos y actualizaciones de contenido de manera sencilla. El código fuente está organizado y documentado, facilitando su mantenimiento y expansión. Además, se implementa un sistema de seguimiento del progreso de los niños, que permite personalizar las actividades y adaptarlas a sus </w:t>
       </w:r>
+      <w:proofErr w:type="spellStart"/>
+      <w:r>
+        <w:rPr>
+          <w:rFonts w:ascii="Arial" w:hAnsi="Arial" w:cs="Arial"/>
+        </w:rPr>
+        <w:t>necesidades</w:t>
+      </w:r>
+      <w:proofErr w:type="spellEnd"/>
+      <w:r>
+        <w:rPr>
+          <w:rFonts w:ascii="Arial" w:hAnsi="Arial" w:cs="Arial"/>
+        </w:rPr>
+        <w:t xml:space="preserve"> y </w:t>
+      </w:r>
+      <w:proofErr w:type="spellStart"/>
+      <w:r>
+        <w:rPr>
+          <w:rFonts w:ascii="Arial" w:hAnsi="Arial" w:cs="Arial"/>
+        </w:rPr>
+        <w:t>avances</w:t>
+      </w:r>
+      <w:proofErr w:type="spellEnd"/>
+      <w:r>
+        <w:rPr>
+          <w:rFonts w:ascii="Arial" w:hAnsi="Arial" w:cs="Arial"/>
+        </w:rPr>
+        <w:t>.</w:t>
+      </w:r>
+    </w:p>
+    <w:p>
+      <w:pPr>
+        <w:rPr>
+          <w:rFonts w:ascii="Arial" w:hAnsi="Arial" w:cs="Arial"/>
+        </w:rPr>
+      </w:pPr>
+    </w:p>
+    <w:p>
+      <w:pPr>
+        <w:rPr>
+          <w:rFonts w:ascii="Arial" w:hAnsi="Arial" w:cs="Arial"/>
+        </w:rPr>
+      </w:pPr>
+    </w:p>
+    <w:p>
+      <w:pPr>
+        <w:rPr>
+          <w:rFonts w:ascii="Arial" w:hAnsi="Arial" w:cs="Arial"/>
+        </w:rPr>
+      </w:pPr>
+    </w:p>
+    <w:p>
+      <w:pPr>
+        <w:rPr>
+          <w:rFonts w:ascii="Arial" w:hAnsi="Arial" w:cs="Arial"/>
+        </w:rPr>
+      </w:pPr>
+    </w:p>
+    <w:p>
+      <w:pPr>
+        <w:rPr>
+          <w:rFonts w:ascii="Arial" w:hAnsi="Arial" w:cs="Arial"/>
+        </w:rPr>
+      </w:pPr>
     </w:p>
     <w:p>
       <w:pPr>
@@ -263,6 +534,7 @@
         <w:rPr>
           <w:rFonts w:ascii="Arial" w:hAnsi="Arial" w:cs="Arial"/>
         </w:rPr>
+        <w:lastRenderedPageBreak/>
         <w:t>6. Implementación Técnica</w:t>
       </w:r>
     </w:p>
@@ -391,7 +663,35 @@
           <w:rFonts w:ascii="Arial" w:hAnsi="Arial" w:cs="Arial"/>
         </w:rPr>
         <w:br/>
-        <w:t xml:space="preserve">- Fomentar la curiosidad y el amor </w:t>
+        <w:t xml:space="preserve">- Fomentar la </w:t>
+      </w:r>
+      <w:proofErr w:type="spellStart"/>
+      <w:r>
+        <w:rPr>
+          <w:rFonts w:ascii="Arial" w:hAnsi="Arial" w:cs="Arial"/>
+        </w:rPr>
+        <w:t>curiosidad</w:t>
+      </w:r>
+      <w:proofErr w:type="spellEnd"/>
+      <w:r>
+        <w:rPr>
+          <w:rFonts w:ascii="Arial" w:hAnsi="Arial" w:cs="Arial"/>
+        </w:rPr>
+        <w:t xml:space="preserve"> y </w:t>
+      </w:r>
+      <w:proofErr w:type="spellStart"/>
+      <w:r>
+        <w:rPr>
+          <w:rFonts w:ascii="Arial" w:hAnsi="Arial" w:cs="Arial"/>
+        </w:rPr>
+        <w:t>el</w:t>
+      </w:r>
+      <w:proofErr w:type="spellEnd"/>
+      <w:r>
+        <w:rPr>
+          <w:rFonts w:ascii="Arial" w:hAnsi="Arial" w:cs="Arial"/>
+        </w:rPr>
+        <w:t xml:space="preserve"> amor </w:t>
       </w:r>
       <w:proofErr w:type="spellStart"/>
       <w:r>
@@ -460,7 +760,6 @@
         <w:rPr>
           <w:rFonts w:ascii="Arial" w:hAnsi="Arial" w:cs="Arial"/>
         </w:rPr>
-        <w:lastRenderedPageBreak/>
         <w:t>8. Conclusión</w:t>
       </w:r>
     </w:p>
@@ -865,6 +1164,119 @@
       </w:rPr>
     </w:lvl>
   </w:abstractNum>
+  <w:abstractNum w:abstractNumId="9" w15:restartNumberingAfterBreak="0">
+    <w:nsid w:val="66BA35D6"/>
+    <w:multiLevelType w:val="multilevel"/>
+    <w:tmpl w:val="0D90B0E2"/>
+    <w:lvl w:ilvl="0">
+      <w:start w:val="1"/>
+      <w:numFmt w:val="decimal"/>
+      <w:lvlText w:val="%1."/>
+      <w:lvlJc w:val="left"/>
+      <w:pPr>
+        <w:tabs>
+          <w:tab w:val="num" w:pos="720"/>
+        </w:tabs>
+        <w:ind w:left="720" w:hanging="360"/>
+      </w:pPr>
+    </w:lvl>
+    <w:lvl w:ilvl="1" w:tentative="1">
+      <w:start w:val="1"/>
+      <w:numFmt w:val="decimal"/>
+      <w:lvlText w:val="%2."/>
+      <w:lvlJc w:val="left"/>
+      <w:pPr>
+        <w:tabs>
+          <w:tab w:val="num" w:pos="1440"/>
+        </w:tabs>
+        <w:ind w:left="1440" w:hanging="360"/>
+      </w:pPr>
+    </w:lvl>
+    <w:lvl w:ilvl="2" w:tentative="1">
+      <w:start w:val="1"/>
+      <w:numFmt w:val="decimal"/>
+      <w:lvlText w:val="%3."/>
+      <w:lvlJc w:val="left"/>
+      <w:pPr>
+        <w:tabs>
+          <w:tab w:val="num" w:pos="2160"/>
+        </w:tabs>
+        <w:ind w:left="2160" w:hanging="360"/>
+      </w:pPr>
+    </w:lvl>
+    <w:lvl w:ilvl="3" w:tentative="1">
+      <w:start w:val="1"/>
+      <w:numFmt w:val="decimal"/>
+      <w:lvlText w:val="%4."/>
+      <w:lvlJc w:val="left"/>
+      <w:pPr>
+        <w:tabs>
+          <w:tab w:val="num" w:pos="2880"/>
+        </w:tabs>
+        <w:ind w:left="2880" w:hanging="360"/>
+      </w:pPr>
+    </w:lvl>
+    <w:lvl w:ilvl="4" w:tentative="1">
+      <w:start w:val="1"/>
+      <w:numFmt w:val="decimal"/>
+      <w:lvlText w:val="%5."/>
+      <w:lvlJc w:val="left"/>
+      <w:pPr>
+        <w:tabs>
+          <w:tab w:val="num" w:pos="3600"/>
+        </w:tabs>
+        <w:ind w:left="3600" w:hanging="360"/>
+      </w:pPr>
+    </w:lvl>
+    <w:lvl w:ilvl="5" w:tentative="1">
+      <w:start w:val="1"/>
+      <w:numFmt w:val="decimal"/>
+      <w:lvlText w:val="%6."/>
+      <w:lvlJc w:val="left"/>
+      <w:pPr>
+        <w:tabs>
+          <w:tab w:val="num" w:pos="4320"/>
+        </w:tabs>
+        <w:ind w:left="4320" w:hanging="360"/>
+      </w:pPr>
+    </w:lvl>
+    <w:lvl w:ilvl="6" w:tentative="1">
+      <w:start w:val="1"/>
+      <w:numFmt w:val="decimal"/>
+      <w:lvlText w:val="%7."/>
+      <w:lvlJc w:val="left"/>
+      <w:pPr>
+        <w:tabs>
+          <w:tab w:val="num" w:pos="5040"/>
+        </w:tabs>
+        <w:ind w:left="5040" w:hanging="360"/>
+      </w:pPr>
+    </w:lvl>
+    <w:lvl w:ilvl="7" w:tentative="1">
+      <w:start w:val="1"/>
+      <w:numFmt w:val="decimal"/>
+      <w:lvlText w:val="%8."/>
+      <w:lvlJc w:val="left"/>
+      <w:pPr>
+        <w:tabs>
+          <w:tab w:val="num" w:pos="5760"/>
+        </w:tabs>
+        <w:ind w:left="5760" w:hanging="360"/>
+      </w:pPr>
+    </w:lvl>
+    <w:lvl w:ilvl="8" w:tentative="1">
+      <w:start w:val="1"/>
+      <w:numFmt w:val="decimal"/>
+      <w:lvlText w:val="%9."/>
+      <w:lvlJc w:val="left"/>
+      <w:pPr>
+        <w:tabs>
+          <w:tab w:val="num" w:pos="6480"/>
+        </w:tabs>
+        <w:ind w:left="6480" w:hanging="360"/>
+      </w:pPr>
+    </w:lvl>
+  </w:abstractNum>
   <w:num w:numId="1" w16cid:durableId="1363358079">
     <w:abstractNumId w:val="8"/>
   </w:num>
@@ -891,6 +1303,9 @@
   </w:num>
   <w:num w:numId="9" w16cid:durableId="1035541196">
     <w:abstractNumId w:val="0"/>
+  </w:num>
+  <w:num w:numId="10" w16cid:durableId="1015304994">
+    <w:abstractNumId w:val="9"/>
   </w:num>
 </w:numbering>
 </file>
@@ -1498,7 +1913,6 @@
   <w:style w:type="character" w:default="1" w:styleId="Fuentedeprrafopredeter">
     <w:name w:val="Default Paragraph Font"/>
     <w:uiPriority w:val="1"/>
-    <w:semiHidden/>
     <w:unhideWhenUsed/>
   </w:style>
   <w:style w:type="table" w:default="1" w:styleId="Tablanormal">
@@ -12408,7 +12822,11 @@
   </w:compat>
   <w:rsids>
     <w:rsidRoot w:val="00C14F2E"/>
+    <w:rsid w:val="00005D71"/>
+    <w:rsid w:val="001F58E4"/>
+    <w:rsid w:val="003D7B22"/>
     <w:rsid w:val="00C14F2E"/>
+    <w:rsid w:val="00C569C3"/>
     <w:rsid w:val="00E078AA"/>
   </w:rsids>
   <m:mathPr>

</xml_diff>